<commit_message>
1. Correct bug that prevented save/restore of Wide Graph geometry. 2. Fix jt9 so that decoding starts at fStart (which now may be non-zero). 3. Improved or new Tool Tips for some GUI controls. 4. Updates to User's Guide.
</commit_message>
<xml_diff>
--- a/branches/wsjtx/WSJT-X_Users_Guide_v1.2.docx
+++ b/branches/wsjtx/WSJT-X_Users_Guide_v1.2.docx
@@ -11331,8 +11331,6 @@
         <w:pStyle w:val="Heading1"/>
         <w:spacing w:before="100" w:after="100"/>
       </w:pPr>
-      <w:bookmarkStart w:id="9" w:name="_GoBack"/>
-      <w:bookmarkEnd w:id="9"/>
       <w:r>
         <w:lastRenderedPageBreak/>
         <w:t>Keyboard Shortcuts</w:t>
@@ -11940,12 +11938,12 @@
       <w:pPr>
         <w:pStyle w:val="Heading1"/>
       </w:pPr>
-      <w:bookmarkStart w:id="10" w:name="_Toc363721088"/>
+      <w:bookmarkStart w:id="9" w:name="_Toc363721088"/>
       <w:r>
         <w:lastRenderedPageBreak/>
         <w:t>Special Mouse Commands</w:t>
       </w:r>
-      <w:bookmarkEnd w:id="10"/>
+      <w:bookmarkEnd w:id="9"/>
     </w:p>
     <w:tbl>
       <w:tblPr>
@@ -12227,56 +12225,56 @@
       <w:pPr>
         <w:pStyle w:val="Heading1"/>
       </w:pPr>
-      <w:bookmarkStart w:id="11" w:name="_Toc363721089"/>
+      <w:bookmarkStart w:id="10" w:name="_Toc363721089"/>
       <w:r>
         <w:t>Font Sizes</w:t>
       </w:r>
+      <w:bookmarkEnd w:id="10"/>
+    </w:p>
+    <w:p>
+      <w:r>
+        <w:t xml:space="preserve">User control of font sizes can be effected by using Windows Notepad or a similar text editor to create a one-line file </w:t>
+      </w:r>
+      <w:proofErr w:type="gramStart"/>
+      <w:r>
+        <w:t xml:space="preserve">named  </w:t>
+      </w:r>
+      <w:r>
+        <w:rPr>
+          <w:rFonts w:ascii="Courier New" w:hAnsi="Courier New" w:cs="Courier New"/>
+        </w:rPr>
+        <w:t>fonts.txt</w:t>
+      </w:r>
+      <w:proofErr w:type="gramEnd"/>
+      <w:r>
+        <w:t xml:space="preserve">  in the </w:t>
+      </w:r>
+      <w:proofErr w:type="spellStart"/>
+      <w:r>
+        <w:t>wsjtx</w:t>
+      </w:r>
+      <w:proofErr w:type="spellEnd"/>
+      <w:r>
+        <w:t xml:space="preserve"> directory.  The single line of text should contain four numbers separated by spaces.  The first two control the font size (in points) and weight (on a 0 – 100 scale) of most GUI labels.  The last two control size and weight of text in the Band Activity and Rx Frequency windows.  The default is “8 50 10 50”.  If you need larger fonts and bold text in the decode windows, try “10 50 12 100” (without the quotes).</w:t>
+      </w:r>
+    </w:p>
+    <w:p>
+      <w:pPr>
+        <w:pStyle w:val="Heading1"/>
+      </w:pPr>
+      <w:bookmarkStart w:id="11" w:name="_Toc363721090"/>
+      <w:r>
+        <w:t xml:space="preserve">Differences </w:t>
+      </w:r>
+      <w:proofErr w:type="gramStart"/>
+      <w:r>
+        <w:t>Between</w:t>
+      </w:r>
+      <w:proofErr w:type="gramEnd"/>
+      <w:r>
+        <w:t xml:space="preserve"> JT65 and JT9</w:t>
+      </w:r>
       <w:bookmarkEnd w:id="11"/>
-    </w:p>
-    <w:p>
-      <w:r>
-        <w:t xml:space="preserve">User control of font sizes can be effected by using Windows Notepad or a similar text editor to create a one-line file </w:t>
-      </w:r>
-      <w:proofErr w:type="gramStart"/>
-      <w:r>
-        <w:t xml:space="preserve">named  </w:t>
-      </w:r>
-      <w:r>
-        <w:rPr>
-          <w:rFonts w:ascii="Courier New" w:hAnsi="Courier New" w:cs="Courier New"/>
-        </w:rPr>
-        <w:t>fonts.txt</w:t>
-      </w:r>
-      <w:proofErr w:type="gramEnd"/>
-      <w:r>
-        <w:t xml:space="preserve">  in the </w:t>
-      </w:r>
-      <w:proofErr w:type="spellStart"/>
-      <w:r>
-        <w:t>wsjtx</w:t>
-      </w:r>
-      <w:proofErr w:type="spellEnd"/>
-      <w:r>
-        <w:t xml:space="preserve"> directory.  The single line of text should contain four numbers separated by spaces.  The first two control the font size (in points) and weight (on a 0 – 100 scale) of most GUI labels.  The last two control size and weight of text in the Band Activity and Rx Frequency windows.  The default is “8 50 10 50”.  If you need larger fonts and bold text in the decode windows, try “10 50 12 100” (without the quotes).</w:t>
-      </w:r>
-    </w:p>
-    <w:p>
-      <w:pPr>
-        <w:pStyle w:val="Heading1"/>
-      </w:pPr>
-      <w:bookmarkStart w:id="12" w:name="_Toc363721090"/>
-      <w:r>
-        <w:t xml:space="preserve">Differences </w:t>
-      </w:r>
-      <w:proofErr w:type="gramStart"/>
-      <w:r>
-        <w:t>Between</w:t>
-      </w:r>
-      <w:proofErr w:type="gramEnd"/>
-      <w:r>
-        <w:t xml:space="preserve"> JT65 and JT9</w:t>
-      </w:r>
-      <w:bookmarkEnd w:id="12"/>
       <w:r>
         <w:t xml:space="preserve"> </w:t>
       </w:r>
@@ -12551,7 +12549,7 @@
         <w:pStyle w:val="Heading1"/>
         <w:spacing w:before="100" w:after="100"/>
       </w:pPr>
-      <w:bookmarkStart w:id="13" w:name="_Toc363721091"/>
+      <w:bookmarkStart w:id="12" w:name="_Toc363721091"/>
       <w:r>
         <w:t>Appendix A:  The JT9 Protocol</w:t>
       </w:r>
@@ -12570,7 +12568,7 @@
       <w:r>
         <w:t>tion</w:t>
       </w:r>
-      <w:bookmarkEnd w:id="13"/>
+      <w:bookmarkEnd w:id="12"/>
     </w:p>
     <w:p>
       <w:pPr>
@@ -15097,14 +15095,14 @@
         <w:pStyle w:val="Heading1"/>
         <w:spacing w:before="100" w:after="100"/>
       </w:pPr>
-      <w:bookmarkStart w:id="14" w:name="_Toc363721092"/>
+      <w:bookmarkStart w:id="13" w:name="_Toc363721092"/>
       <w:r>
         <w:t>Appendix B</w:t>
       </w:r>
       <w:r>
         <w:t>: Installed and Generated Files</w:t>
       </w:r>
-      <w:bookmarkEnd w:id="14"/>
+      <w:bookmarkEnd w:id="13"/>
     </w:p>
     <w:p>
       <w:r>
@@ -16655,8 +16653,8 @@
           <w:szCs w:val="28"/>
         </w:rPr>
       </w:pPr>
-      <w:bookmarkStart w:id="15" w:name="JT65_Protocol"/>
-      <w:bookmarkEnd w:id="15"/>
+      <w:bookmarkStart w:id="14" w:name="JT65_Protocol"/>
+      <w:bookmarkEnd w:id="14"/>
       <w:r>
         <w:br w:type="page"/>
       </w:r>
@@ -16666,9 +16664,9 @@
         <w:pStyle w:val="Heading1"/>
         <w:spacing w:before="120"/>
       </w:pPr>
-      <w:bookmarkStart w:id="16" w:name="_Toc26540272"/>
-      <w:bookmarkStart w:id="17" w:name="_Toc142881090"/>
-      <w:bookmarkStart w:id="18" w:name="_Toc363721093"/>
+      <w:bookmarkStart w:id="15" w:name="_Toc26540272"/>
+      <w:bookmarkStart w:id="16" w:name="_Toc142881090"/>
+      <w:bookmarkStart w:id="17" w:name="_Toc363721093"/>
       <w:r>
         <w:lastRenderedPageBreak/>
         <w:t>Appendix C</w:t>
@@ -16685,9 +16683,9 @@
       <w:r>
         <w:t>Source Code</w:t>
       </w:r>
+      <w:bookmarkEnd w:id="15"/>
       <w:bookmarkEnd w:id="16"/>
       <w:bookmarkEnd w:id="17"/>
-      <w:bookmarkEnd w:id="18"/>
     </w:p>
     <w:p>
       <w:pPr>
@@ -16971,11 +16969,11 @@
       <w:pPr>
         <w:pStyle w:val="Heading2"/>
       </w:pPr>
-      <w:bookmarkStart w:id="19" w:name="_Toc363721094"/>
+      <w:bookmarkStart w:id="18" w:name="_Toc363721094"/>
       <w:r>
         <w:t>Source Code</w:t>
       </w:r>
-      <w:bookmarkEnd w:id="19"/>
+      <w:bookmarkEnd w:id="18"/>
     </w:p>
     <w:p>
       <w:pPr>
@@ -17317,12 +17315,12 @@
         <w:pStyle w:val="Heading1"/>
         <w:spacing w:before="100" w:after="100"/>
       </w:pPr>
-      <w:bookmarkStart w:id="20" w:name="_Toc363721095"/>
+      <w:bookmarkStart w:id="19" w:name="_Toc363721095"/>
       <w:r>
         <w:lastRenderedPageBreak/>
         <w:t>Acknowledgments</w:t>
       </w:r>
-      <w:bookmarkEnd w:id="20"/>
+      <w:bookmarkEnd w:id="19"/>
     </w:p>
     <w:p>
       <w:pPr>
@@ -17597,6 +17595,71 @@
           <w:color w:val="000000"/>
         </w:rPr>
         <w:t>.  Each has helped to bring the program’s design, code, and documentation to its present state.</w:t>
+      </w:r>
+    </w:p>
+    <w:p>
+      <w:pPr>
+        <w:autoSpaceDE w:val="0"/>
+        <w:autoSpaceDN w:val="0"/>
+        <w:adjustRightInd w:val="0"/>
+        <w:rPr>
+          <w:rFonts w:ascii="Arial" w:hAnsi="Arial" w:cs="Arial"/>
+          <w:color w:val="000000"/>
+        </w:rPr>
+      </w:pPr>
+      <w:r>
+        <w:rPr>
+          <w:rFonts w:ascii="Arial" w:hAnsi="Arial" w:cs="Arial"/>
+          <w:color w:val="000000"/>
+        </w:rPr>
+        <w:t>Most of the color palettes for the WSJT-X waterfall were shamelessly copied from the excellent</w:t>
+      </w:r>
+      <w:r>
+        <w:rPr>
+          <w:rFonts w:ascii="Arial" w:hAnsi="Arial" w:cs="Arial"/>
+          <w:color w:val="000000"/>
+        </w:rPr>
+        <w:t>,</w:t>
+      </w:r>
+      <w:r>
+        <w:rPr>
+          <w:rFonts w:ascii="Arial" w:hAnsi="Arial" w:cs="Arial"/>
+          <w:color w:val="000000"/>
+        </w:rPr>
+        <w:t xml:space="preserve"> well documented</w:t>
+      </w:r>
+      <w:r>
+        <w:rPr>
+          <w:rFonts w:ascii="Arial" w:hAnsi="Arial" w:cs="Arial"/>
+          <w:color w:val="000000"/>
+        </w:rPr>
+        <w:t>, open-source</w:t>
+      </w:r>
+      <w:bookmarkStart w:id="20" w:name="_GoBack"/>
+      <w:bookmarkEnd w:id="20"/>
+      <w:r>
+        <w:rPr>
+          <w:rFonts w:ascii="Arial" w:hAnsi="Arial" w:cs="Arial"/>
+          <w:color w:val="000000"/>
+        </w:rPr>
+        <w:t xml:space="preserve"> program </w:t>
+      </w:r>
+      <w:proofErr w:type="spellStart"/>
+      <w:r>
+        <w:rPr>
+          <w:rFonts w:ascii="Arial" w:hAnsi="Arial" w:cs="Arial"/>
+          <w:i/>
+          <w:color w:val="000000"/>
+        </w:rPr>
+        <w:t>fldigi</w:t>
+      </w:r>
+      <w:proofErr w:type="spellEnd"/>
+      <w:r>
+        <w:rPr>
+          <w:rFonts w:ascii="Arial" w:hAnsi="Arial" w:cs="Arial"/>
+          <w:color w:val="000000"/>
+        </w:rPr>
+        <w:t>, by W1HKJ and friends.</w:t>
       </w:r>
     </w:p>
     <w:sectPr>
@@ -17670,7 +17733,7 @@
           <w:rPr>
             <w:noProof/>
           </w:rPr>
-          <w:t>2</w:t>
+          <w:t>28</w:t>
         </w:r>
         <w:r>
           <w:rPr>
@@ -21312,7 +21375,7 @@
 </file>
 
 <file path=customXml/itemProps1.xml><?xml version="1.0" encoding="utf-8"?>
-<ds:datastoreItem xmlns:ds="http://schemas.openxmlformats.org/officeDocument/2006/customXml" ds:itemID="{EE858A5D-8457-46E4-A537-01C4B97FD1A6}">
+<ds:datastoreItem xmlns:ds="http://schemas.openxmlformats.org/officeDocument/2006/customXml" ds:itemID="{073CE477-E100-4602-AF6C-75089F3B311D}">
   <ds:schemaRefs>
     <ds:schemaRef ds:uri="http://schemas.openxmlformats.org/officeDocument/2006/bibliography"/>
   </ds:schemaRefs>

</xml_diff>

<commit_message>
1. Remove several obsolete palette files. 2. Clear the "Name" field after logging a QSO. 3. Add fil4.f90, a subroutine for downsampling from 48000 Hz to 12000 Hz sample rate.  (Not yet incorporated in WSJT-X, but intended to be called from arounf line 51 in Detector.cpp.) 4. Minor updates to User's Guide.
</commit_message>
<xml_diff>
--- a/branches/wsjtx/WSJT-X_Users_Guide_v1.2.docx
+++ b/branches/wsjtx/WSJT-X_Users_Guide_v1.2.docx
@@ -245,7 +245,7 @@
           <w:b/>
           <w:color w:val="365F91"/>
         </w:rPr>
-        <w:t>8</w:t>
+        <w:t>16</w:t>
       </w:r>
       <w:r>
         <w:rPr>
@@ -322,7 +322,7 @@
           <w:r>
             <w:fldChar w:fldCharType="separate"/>
           </w:r>
-          <w:hyperlink w:anchor="_Toc363721079" w:history="1">
+          <w:hyperlink w:anchor="_Toc364424721" w:history="1">
             <w:r>
               <w:rPr>
                 <w:rStyle w:val="Hyperlink"/>
@@ -349,7 +349,7 @@
                 <w:noProof/>
                 <w:webHidden/>
               </w:rPr>
-              <w:instrText xml:space="preserve"> PAGEREF _Toc363721079 \h </w:instrText>
+              <w:instrText xml:space="preserve"> PAGEREF _Toc364424721 \h </w:instrText>
             </w:r>
             <w:r>
               <w:rPr>
@@ -393,7 +393,7 @@
               <w:szCs w:val="22"/>
             </w:rPr>
           </w:pPr>
-          <w:hyperlink w:anchor="_Toc363721080" w:history="1">
+          <w:hyperlink w:anchor="_Toc364424722" w:history="1">
             <w:r>
               <w:rPr>
                 <w:rStyle w:val="Hyperlink"/>
@@ -420,7 +420,7 @@
                 <w:noProof/>
                 <w:webHidden/>
               </w:rPr>
-              <w:instrText xml:space="preserve"> PAGEREF _Toc363721080 \h </w:instrText>
+              <w:instrText xml:space="preserve"> PAGEREF _Toc364424722 \h </w:instrText>
             </w:r>
             <w:r>
               <w:rPr>
@@ -464,7 +464,7 @@
               <w:szCs w:val="22"/>
             </w:rPr>
           </w:pPr>
-          <w:hyperlink w:anchor="_Toc363721081" w:history="1">
+          <w:hyperlink w:anchor="_Toc364424723" w:history="1">
             <w:r>
               <w:rPr>
                 <w:rStyle w:val="Hyperlink"/>
@@ -491,7 +491,7 @@
                 <w:noProof/>
                 <w:webHidden/>
               </w:rPr>
-              <w:instrText xml:space="preserve"> PAGEREF _Toc363721081 \h </w:instrText>
+              <w:instrText xml:space="preserve"> PAGEREF _Toc364424723 \h </w:instrText>
             </w:r>
             <w:r>
               <w:rPr>
@@ -535,7 +535,7 @@
               <w:szCs w:val="22"/>
             </w:rPr>
           </w:pPr>
-          <w:hyperlink w:anchor="_Toc363721082" w:history="1">
+          <w:hyperlink w:anchor="_Toc364424724" w:history="1">
             <w:r>
               <w:rPr>
                 <w:rStyle w:val="Hyperlink"/>
@@ -562,7 +562,7 @@
                 <w:noProof/>
                 <w:webHidden/>
               </w:rPr>
-              <w:instrText xml:space="preserve"> PAGEREF _Toc363721082 \h </w:instrText>
+              <w:instrText xml:space="preserve"> PAGEREF _Toc364424724 \h </w:instrText>
             </w:r>
             <w:r>
               <w:rPr>
@@ -606,7 +606,7 @@
               <w:szCs w:val="22"/>
             </w:rPr>
           </w:pPr>
-          <w:hyperlink w:anchor="_Toc363721083" w:history="1">
+          <w:hyperlink w:anchor="_Toc364424725" w:history="1">
             <w:r>
               <w:rPr>
                 <w:rStyle w:val="Hyperlink"/>
@@ -633,7 +633,7 @@
                 <w:noProof/>
                 <w:webHidden/>
               </w:rPr>
-              <w:instrText xml:space="preserve"> PAGEREF _Toc363721083 \h </w:instrText>
+              <w:instrText xml:space="preserve"> PAGEREF _Toc364424725 \h </w:instrText>
             </w:r>
             <w:r>
               <w:rPr>
@@ -677,7 +677,7 @@
               <w:szCs w:val="22"/>
             </w:rPr>
           </w:pPr>
-          <w:hyperlink w:anchor="_Toc363721084" w:history="1">
+          <w:hyperlink w:anchor="_Toc364424726" w:history="1">
             <w:r>
               <w:rPr>
                 <w:rStyle w:val="Hyperlink"/>
@@ -704,7 +704,7 @@
                 <w:noProof/>
                 <w:webHidden/>
               </w:rPr>
-              <w:instrText xml:space="preserve"> PAGEREF _Toc363721084 \h </w:instrText>
+              <w:instrText xml:space="preserve"> PAGEREF _Toc364424726 \h </w:instrText>
             </w:r>
             <w:r>
               <w:rPr>
@@ -748,7 +748,7 @@
               <w:szCs w:val="22"/>
             </w:rPr>
           </w:pPr>
-          <w:hyperlink w:anchor="_Toc363721085" w:history="1">
+          <w:hyperlink w:anchor="_Toc364424727" w:history="1">
             <w:r>
               <w:rPr>
                 <w:rStyle w:val="Hyperlink"/>
@@ -775,7 +775,7 @@
                 <w:noProof/>
                 <w:webHidden/>
               </w:rPr>
-              <w:instrText xml:space="preserve"> PAGEREF _Toc363721085 \h </w:instrText>
+              <w:instrText xml:space="preserve"> PAGEREF _Toc364424727 \h </w:instrText>
             </w:r>
             <w:r>
               <w:rPr>
@@ -819,7 +819,7 @@
               <w:szCs w:val="22"/>
             </w:rPr>
           </w:pPr>
-          <w:hyperlink w:anchor="_Toc363721086" w:history="1">
+          <w:hyperlink w:anchor="_Toc364424728" w:history="1">
             <w:r>
               <w:rPr>
                 <w:rStyle w:val="Hyperlink"/>
@@ -846,7 +846,7 @@
                 <w:noProof/>
                 <w:webHidden/>
               </w:rPr>
-              <w:instrText xml:space="preserve"> PAGEREF _Toc363721086 \h </w:instrText>
+              <w:instrText xml:space="preserve"> PAGEREF _Toc364424728 \h </w:instrText>
             </w:r>
             <w:r>
               <w:rPr>
@@ -890,7 +890,7 @@
               <w:szCs w:val="22"/>
             </w:rPr>
           </w:pPr>
-          <w:hyperlink w:anchor="_Toc363721087" w:history="1">
+          <w:hyperlink w:anchor="_Toc364424729" w:history="1">
             <w:r>
               <w:rPr>
                 <w:rStyle w:val="Hyperlink"/>
@@ -917,7 +917,7 @@
                 <w:noProof/>
                 <w:webHidden/>
               </w:rPr>
-              <w:instrText xml:space="preserve"> PAGEREF _Toc363721087 \h </w:instrText>
+              <w:instrText xml:space="preserve"> PAGEREF _Toc364424729 \h </w:instrText>
             </w:r>
             <w:r>
               <w:rPr>
@@ -961,7 +961,7 @@
               <w:szCs w:val="22"/>
             </w:rPr>
           </w:pPr>
-          <w:hyperlink w:anchor="_Toc363721088" w:history="1">
+          <w:hyperlink w:anchor="_Toc364424730" w:history="1">
             <w:r>
               <w:rPr>
                 <w:rStyle w:val="Hyperlink"/>
@@ -988,7 +988,7 @@
                 <w:noProof/>
                 <w:webHidden/>
               </w:rPr>
-              <w:instrText xml:space="preserve"> PAGEREF _Toc363721088 \h </w:instrText>
+              <w:instrText xml:space="preserve"> PAGEREF _Toc364424730 \h </w:instrText>
             </w:r>
             <w:r>
               <w:rPr>
@@ -1032,7 +1032,7 @@
               <w:szCs w:val="22"/>
             </w:rPr>
           </w:pPr>
-          <w:hyperlink w:anchor="_Toc363721089" w:history="1">
+          <w:hyperlink w:anchor="_Toc364424731" w:history="1">
             <w:r>
               <w:rPr>
                 <w:rStyle w:val="Hyperlink"/>
@@ -1059,7 +1059,7 @@
                 <w:noProof/>
                 <w:webHidden/>
               </w:rPr>
-              <w:instrText xml:space="preserve"> PAGEREF _Toc363721089 \h </w:instrText>
+              <w:instrText xml:space="preserve"> PAGEREF _Toc364424731 \h </w:instrText>
             </w:r>
             <w:r>
               <w:rPr>
@@ -1103,7 +1103,7 @@
               <w:szCs w:val="22"/>
             </w:rPr>
           </w:pPr>
-          <w:hyperlink w:anchor="_Toc363721090" w:history="1">
+          <w:hyperlink w:anchor="_Toc364424732" w:history="1">
             <w:r>
               <w:rPr>
                 <w:rStyle w:val="Hyperlink"/>
@@ -1130,7 +1130,7 @@
                 <w:noProof/>
                 <w:webHidden/>
               </w:rPr>
-              <w:instrText xml:space="preserve"> PAGEREF _Toc363721090 \h </w:instrText>
+              <w:instrText xml:space="preserve"> PAGEREF _Toc364424732 \h </w:instrText>
             </w:r>
             <w:r>
               <w:rPr>
@@ -1174,7 +1174,7 @@
               <w:szCs w:val="22"/>
             </w:rPr>
           </w:pPr>
-          <w:hyperlink w:anchor="_Toc363721091" w:history="1">
+          <w:hyperlink w:anchor="_Toc364424733" w:history="1">
             <w:r>
               <w:rPr>
                 <w:rStyle w:val="Hyperlink"/>
@@ -1201,7 +1201,7 @@
                 <w:noProof/>
                 <w:webHidden/>
               </w:rPr>
-              <w:instrText xml:space="preserve"> PAGEREF _Toc363721091 \h </w:instrText>
+              <w:instrText xml:space="preserve"> PAGEREF _Toc364424733 \h </w:instrText>
             </w:r>
             <w:r>
               <w:rPr>
@@ -1245,7 +1245,7 @@
               <w:szCs w:val="22"/>
             </w:rPr>
           </w:pPr>
-          <w:hyperlink w:anchor="_Toc363721092" w:history="1">
+          <w:hyperlink w:anchor="_Toc364424734" w:history="1">
             <w:r>
               <w:rPr>
                 <w:rStyle w:val="Hyperlink"/>
@@ -1272,7 +1272,7 @@
                 <w:noProof/>
                 <w:webHidden/>
               </w:rPr>
-              <w:instrText xml:space="preserve"> PAGEREF _Toc363721092 \h </w:instrText>
+              <w:instrText xml:space="preserve"> PAGEREF _Toc364424734 \h </w:instrText>
             </w:r>
             <w:r>
               <w:rPr>
@@ -1316,7 +1316,7 @@
               <w:szCs w:val="22"/>
             </w:rPr>
           </w:pPr>
-          <w:hyperlink w:anchor="_Toc363721093" w:history="1">
+          <w:hyperlink w:anchor="_Toc364424735" w:history="1">
             <w:r>
               <w:rPr>
                 <w:rStyle w:val="Hyperlink"/>
@@ -1343,7 +1343,7 @@
                 <w:noProof/>
                 <w:webHidden/>
               </w:rPr>
-              <w:instrText xml:space="preserve"> PAGEREF _Toc363721093 \h </w:instrText>
+              <w:instrText xml:space="preserve"> PAGEREF _Toc364424735 \h </w:instrText>
             </w:r>
             <w:r>
               <w:rPr>
@@ -1387,7 +1387,7 @@
               <w:szCs w:val="22"/>
             </w:rPr>
           </w:pPr>
-          <w:hyperlink w:anchor="_Toc363721094" w:history="1">
+          <w:hyperlink w:anchor="_Toc364424736" w:history="1">
             <w:r>
               <w:rPr>
                 <w:rStyle w:val="Hyperlink"/>
@@ -1414,7 +1414,7 @@
                 <w:noProof/>
                 <w:webHidden/>
               </w:rPr>
-              <w:instrText xml:space="preserve"> PAGEREF _Toc363721094 \h </w:instrText>
+              <w:instrText xml:space="preserve"> PAGEREF _Toc364424736 \h </w:instrText>
             </w:r>
             <w:r>
               <w:rPr>
@@ -1458,7 +1458,7 @@
               <w:szCs w:val="22"/>
             </w:rPr>
           </w:pPr>
-          <w:hyperlink w:anchor="_Toc363721095" w:history="1">
+          <w:hyperlink w:anchor="_Toc364424737" w:history="1">
             <w:r>
               <w:rPr>
                 <w:rStyle w:val="Hyperlink"/>
@@ -1485,7 +1485,7 @@
                 <w:noProof/>
                 <w:webHidden/>
               </w:rPr>
-              <w:instrText xml:space="preserve"> PAGEREF _Toc363721095 \h </w:instrText>
+              <w:instrText xml:space="preserve"> PAGEREF _Toc364424737 \h </w:instrText>
             </w:r>
             <w:r>
               <w:rPr>
@@ -1547,7 +1547,7 @@
       <w:pPr>
         <w:pStyle w:val="Heading1"/>
       </w:pPr>
-      <w:bookmarkStart w:id="0" w:name="_Toc363721079"/>
+      <w:bookmarkStart w:id="0" w:name="_Toc364424721"/>
       <w:r>
         <w:lastRenderedPageBreak/>
         <w:t>Introduction</w:t>
@@ -2021,7 +2021,7 @@
       <w:r>
         <w:br w:type="page"/>
       </w:r>
-      <w:bookmarkStart w:id="1" w:name="_Toc363721080"/>
+      <w:bookmarkStart w:id="1" w:name="_Toc364424722"/>
       <w:r>
         <w:lastRenderedPageBreak/>
         <w:t>System</w:t>
@@ -2287,7 +2287,7 @@
       <w:pPr>
         <w:pStyle w:val="Heading1"/>
       </w:pPr>
-      <w:bookmarkStart w:id="2" w:name="_Toc363721081"/>
+      <w:bookmarkStart w:id="2" w:name="_Toc364424723"/>
       <w:r>
         <w:t>Ins</w:t>
       </w:r>
@@ -3239,9 +3239,9 @@
         </w:rPr>
         <w:drawing>
           <wp:inline distT="0" distB="0" distL="0" distR="0">
-            <wp:extent cx="5572125" cy="4533900"/>
+            <wp:extent cx="5553075" cy="4533900"/>
             <wp:effectExtent l="0" t="0" r="9525" b="0"/>
-            <wp:docPr id="1" name="Picture 1"/>
+            <wp:docPr id="2" name="Picture 2"/>
             <wp:cNvGraphicFramePr>
               <a:graphicFrameLocks xmlns:a="http://schemas.openxmlformats.org/drawingml/2006/main" noChangeAspect="1"/>
             </wp:cNvGraphicFramePr>
@@ -3270,7 +3270,7 @@
                   <pic:spPr bwMode="auto">
                     <a:xfrm>
                       <a:off x="0" y="0"/>
-                      <a:ext cx="5572125" cy="4533900"/>
+                      <a:ext cx="5553075" cy="4533900"/>
                     </a:xfrm>
                     <a:prstGeom prst="rect">
                       <a:avLst/>
@@ -3659,7 +3659,34 @@
         <w:rPr>
           <w:rFonts w:eastAsia="Times New Roman"/>
         </w:rPr>
-        <w:t xml:space="preserve"> slider downward until the RF output from your transmitter falls by around 10%.  This will be a good level for audio drive.  Toggle the </w:t>
+        <w:t xml:space="preserve"> slider downward until the RF output from your transmitter falls by around 10%.  This will be a good level for audio drive.  </w:t>
+      </w:r>
+      <w:r>
+        <w:rPr>
+          <w:rFonts w:eastAsia="Times New Roman"/>
+        </w:rPr>
+        <w:t xml:space="preserve">Alternatively, you can make the same adjustment using the digital slider labeled </w:t>
+      </w:r>
+      <w:proofErr w:type="spellStart"/>
+      <w:r>
+        <w:rPr>
+          <w:rFonts w:eastAsia="Times New Roman"/>
+          <w:b/>
+        </w:rPr>
+        <w:t>Pwr</w:t>
+      </w:r>
+      <w:proofErr w:type="spellEnd"/>
+      <w:r>
+        <w:rPr>
+          <w:rFonts w:eastAsia="Times New Roman"/>
+        </w:rPr>
+        <w:t xml:space="preserve"> at bottom right of the main window.  </w:t>
+      </w:r>
+      <w:r>
+        <w:rPr>
+          <w:rFonts w:eastAsia="Times New Roman"/>
+        </w:rPr>
+        <w:t xml:space="preserve">Toggle the </w:t>
       </w:r>
       <w:r>
         <w:rPr>
@@ -3691,7 +3718,7 @@
       <w:pPr>
         <w:pStyle w:val="Heading1"/>
       </w:pPr>
-      <w:bookmarkStart w:id="3" w:name="_Toc363721082"/>
+      <w:bookmarkStart w:id="3" w:name="_Toc364424724"/>
       <w:r>
         <w:t>Basic Operating Tutorial</w:t>
       </w:r>
@@ -4163,7 +4190,11 @@
         <w:t xml:space="preserve">.  The decoder then finds and decodes all signals </w:t>
       </w:r>
       <w:r>
-        <w:t xml:space="preserve">in the selected mode and </w:t>
+        <w:t xml:space="preserve">in the </w:t>
+      </w:r>
+      <w:r>
+        <w:lastRenderedPageBreak/>
+        <w:t xml:space="preserve">selected mode and </w:t>
       </w:r>
       <w:r>
         <w:t xml:space="preserve">the </w:t>
@@ -4201,12 +4232,11 @@
           <w:rFonts w:eastAsia="Times New Roman"/>
           <w:noProof/>
         </w:rPr>
-        <w:lastRenderedPageBreak/>
         <w:drawing>
           <wp:inline distT="0" distB="0" distL="0" distR="0">
-            <wp:extent cx="6638544" cy="6647688"/>
-            <wp:effectExtent l="0" t="0" r="0" b="1270"/>
-            <wp:docPr id="3" name="Picture 3"/>
+            <wp:extent cx="6647688" cy="6464808"/>
+            <wp:effectExtent l="0" t="0" r="1270" b="0"/>
+            <wp:docPr id="8" name="Picture 8"/>
             <wp:cNvGraphicFramePr>
               <a:graphicFrameLocks xmlns:a="http://schemas.openxmlformats.org/drawingml/2006/main" noChangeAspect="1"/>
             </wp:cNvGraphicFramePr>
@@ -4235,7 +4265,7 @@
                   <pic:spPr bwMode="auto">
                     <a:xfrm>
                       <a:off x="0" y="0"/>
-                      <a:ext cx="6638544" cy="6647688"/>
+                      <a:ext cx="6647688" cy="6464808"/>
                     </a:xfrm>
                     <a:prstGeom prst="rect">
                       <a:avLst/>
@@ -4327,7 +4357,11 @@
         <w:t xml:space="preserve">windows. </w:t>
       </w:r>
       <w:r>
-        <w:t xml:space="preserve"> The “Band Activity” window shows th</w:t>
+        <w:t xml:space="preserve"> The “Band </w:t>
+      </w:r>
+      <w:r>
+        <w:lastRenderedPageBreak/>
+        <w:t>Activity” window shows th</w:t>
       </w:r>
       <w:r>
         <w:t xml:space="preserve">is </w:t>
@@ -4348,11 +4382,7 @@
         <w:t xml:space="preserve">The CQ lines are highlighted in green, and lines containing </w:t>
       </w:r>
       <w:r>
-        <w:t xml:space="preserve">“My Call”, </w:t>
-      </w:r>
-      <w:r>
-        <w:lastRenderedPageBreak/>
-        <w:t>in this case K1JT</w:t>
+        <w:t>“My Call”, in this case K1JT</w:t>
       </w:r>
       <w:r>
         <w:t xml:space="preserve">, are highlighted in red.  </w:t>
@@ -5616,6 +5646,7 @@
         <w:rPr>
           <w:rFonts w:eastAsia="Times New Roman"/>
         </w:rPr>
+        <w:lastRenderedPageBreak/>
         <w:t xml:space="preserve">Clicking </w:t>
       </w:r>
       <w:r>
@@ -5702,7 +5733,6 @@
         <w:rPr>
           <w:rFonts w:eastAsia="Times New Roman"/>
         </w:rPr>
-        <w:lastRenderedPageBreak/>
         <w:t xml:space="preserve">Now set </w:t>
       </w:r>
       <w:r>
@@ -6475,9 +6505,9 @@
         <w:lastRenderedPageBreak/>
         <w:drawing>
           <wp:inline distT="0" distB="0" distL="0" distR="0">
-            <wp:extent cx="6629400" cy="2020824"/>
+            <wp:extent cx="6656832" cy="2057400"/>
             <wp:effectExtent l="0" t="0" r="0" b="0"/>
-            <wp:docPr id="7" name="Picture 7"/>
+            <wp:docPr id="11" name="Picture 11"/>
             <wp:cNvGraphicFramePr>
               <a:graphicFrameLocks xmlns:a="http://schemas.openxmlformats.org/drawingml/2006/main" noChangeAspect="1"/>
             </wp:cNvGraphicFramePr>
@@ -6485,7 +6515,7 @@
               <a:graphicData uri="http://schemas.openxmlformats.org/drawingml/2006/picture">
                 <pic:pic xmlns:pic="http://schemas.openxmlformats.org/drawingml/2006/picture">
                   <pic:nvPicPr>
-                    <pic:cNvPr id="0" name="Picture 5"/>
+                    <pic:cNvPr id="0" name="Picture 4"/>
                     <pic:cNvPicPr>
                       <a:picLocks noChangeAspect="1" noChangeArrowheads="1"/>
                     </pic:cNvPicPr>
@@ -6506,7 +6536,7 @@
                   <pic:spPr bwMode="auto">
                     <a:xfrm>
                       <a:off x="0" y="0"/>
-                      <a:ext cx="6629400" cy="2020824"/>
+                      <a:ext cx="6656832" cy="2057400"/>
                     </a:xfrm>
                     <a:prstGeom prst="rect">
                       <a:avLst/>
@@ -6534,9 +6564,9 @@
         </w:rPr>
         <w:drawing>
           <wp:inline distT="0" distB="0" distL="0" distR="0">
-            <wp:extent cx="6638544" cy="5614416"/>
-            <wp:effectExtent l="0" t="0" r="0" b="5715"/>
-            <wp:docPr id="6" name="Picture 6"/>
+            <wp:extent cx="6647688" cy="5614416"/>
+            <wp:effectExtent l="0" t="0" r="1270" b="5715"/>
+            <wp:docPr id="13" name="Picture 13"/>
             <wp:cNvGraphicFramePr>
               <a:graphicFrameLocks xmlns:a="http://schemas.openxmlformats.org/drawingml/2006/main" noChangeAspect="1"/>
             </wp:cNvGraphicFramePr>
@@ -6544,7 +6574,7 @@
               <a:graphicData uri="http://schemas.openxmlformats.org/drawingml/2006/picture">
                 <pic:pic xmlns:pic="http://schemas.openxmlformats.org/drawingml/2006/picture">
                   <pic:nvPicPr>
-                    <pic:cNvPr id="0" name="Picture 4"/>
+                    <pic:cNvPr id="0" name="Picture 5"/>
                     <pic:cNvPicPr>
                       <a:picLocks noChangeAspect="1" noChangeArrowheads="1"/>
                     </pic:cNvPicPr>
@@ -6565,7 +6595,7 @@
                   <pic:spPr bwMode="auto">
                     <a:xfrm>
                       <a:off x="0" y="0"/>
-                      <a:ext cx="6638544" cy="5614416"/>
+                      <a:ext cx="6647688" cy="5614416"/>
                     </a:xfrm>
                     <a:prstGeom prst="rect">
                       <a:avLst/>
@@ -6774,7 +6804,22 @@
         </w:numPr>
       </w:pPr>
       <w:r>
-        <w:t xml:space="preserve">Now is a good time to experiment with the </w:t>
+        <w:t>Now is a good time to experiment with the</w:t>
+      </w:r>
+      <w:r>
+        <w:t xml:space="preserve"> </w:t>
+      </w:r>
+      <w:r>
+        <w:rPr>
+          <w:b/>
+        </w:rPr>
+        <w:t>Start</w:t>
+      </w:r>
+      <w:r>
+        <w:t>,</w:t>
+      </w:r>
+      <w:r>
+        <w:t xml:space="preserve"> </w:t>
       </w:r>
       <w:r>
         <w:rPr>
@@ -6798,10 +6843,22 @@
         <w:rPr>
           <w:b/>
         </w:rPr>
+        <w:t xml:space="preserve">Start </w:t>
+      </w:r>
+      <w:r>
+        <w:t xml:space="preserve">sets the starting frequency at the left side of the waterfall scale.  </w:t>
+      </w:r>
+      <w:r>
+        <w:rPr>
+          <w:b/>
+        </w:rPr>
         <w:t>Zero</w:t>
       </w:r>
       <w:r>
-        <w:t xml:space="preserve"> sets the baseline level for waterfall colors, while </w:t>
+        <w:t xml:space="preserve"> sets the baseline level for </w:t>
+      </w:r>
+      <w:r>
+        <w:t xml:space="preserve">colors; its behavior is similar to that of the digital gain slider at lower left of the main window.  </w:t>
       </w:r>
       <w:r>
         <w:rPr>
@@ -6813,18 +6870,22 @@
         <w:t xml:space="preserve"> provides a way to correct for non-flat spectral response in your radio.  For the receiver setup of this</w:t>
       </w:r>
       <w:r>
-        <w:t xml:space="preserve"> file good values are </w:t>
-      </w:r>
-      <w:proofErr w:type="gramStart"/>
-      <w:r>
-        <w:t>around  –</w:t>
-      </w:r>
-      <w:proofErr w:type="gramEnd"/>
-      <w:r>
-        <w:t>10 and +0.6</w:t>
-      </w:r>
-      <w:r>
-        <w:t xml:space="preserve">, respectively.  If the </w:t>
+        <w:t xml:space="preserve"> file </w:t>
+      </w:r>
+      <w:r>
+        <w:t xml:space="preserve">a good value is </w:t>
+      </w:r>
+      <w:r>
+        <w:t xml:space="preserve">around  </w:t>
+      </w:r>
+      <w:r>
+        <w:t xml:space="preserve">   </w:t>
+      </w:r>
+      <w:r>
+        <w:t>+0.6</w:t>
+      </w:r>
+      <w:r>
+        <w:t xml:space="preserve">.  If the </w:t>
       </w:r>
       <w:r>
         <w:rPr>
@@ -6861,9 +6922,9 @@
         </w:rPr>
         <w:drawing>
           <wp:inline distT="0" distB="0" distL="0" distR="0">
-            <wp:extent cx="6638544" cy="2011680"/>
-            <wp:effectExtent l="0" t="0" r="0" b="7620"/>
-            <wp:docPr id="10" name="Picture 10"/>
+            <wp:extent cx="6720840" cy="2048256"/>
+            <wp:effectExtent l="0" t="0" r="3810" b="9525"/>
+            <wp:docPr id="14" name="Picture 14"/>
             <wp:cNvGraphicFramePr>
               <a:graphicFrameLocks xmlns:a="http://schemas.openxmlformats.org/drawingml/2006/main" noChangeAspect="1"/>
             </wp:cNvGraphicFramePr>
@@ -6892,7 +6953,7 @@
                   <pic:spPr bwMode="auto">
                     <a:xfrm>
                       <a:off x="0" y="0"/>
-                      <a:ext cx="6638544" cy="2011680"/>
+                      <a:ext cx="6720840" cy="2048256"/>
                     </a:xfrm>
                     <a:prstGeom prst="rect">
                       <a:avLst/>
@@ -7134,7 +7195,11 @@
         <w:t xml:space="preserve"> </w:t>
       </w:r>
       <w:r>
-        <w:t xml:space="preserve">filter that will not pass audio frequencies higher than about 2700 Hz.  </w:t>
+        <w:t xml:space="preserve">filter that will not pass audio frequencies higher </w:t>
+      </w:r>
+      <w:r>
+        <w:lastRenderedPageBreak/>
+        <w:t xml:space="preserve">than about 2700 Hz.  </w:t>
       </w:r>
       <w:r>
         <w:rPr>
@@ -7162,11 +7227,21 @@
       <w:proofErr w:type="spellEnd"/>
       <w:proofErr w:type="gramEnd"/>
       <w:r>
-        <w:t xml:space="preserve"> dial frequency (VFO B) is offset in </w:t>
-      </w:r>
-      <w:r>
-        <w:lastRenderedPageBreak/>
-        <w:t xml:space="preserve">1000 Hz steps, and the generated audio frequency is adjusted so that it always falls in the range 1000 – 2000 Hz.  With </w:t>
+        <w:t xml:space="preserve"> dial frequen</w:t>
+      </w:r>
+      <w:r>
+        <w:t>cy (VFO B) is offset in 500</w:t>
+      </w:r>
+      <w:bookmarkStart w:id="4" w:name="_GoBack"/>
+      <w:bookmarkEnd w:id="4"/>
+      <w:r>
+        <w:t xml:space="preserve"> Hz steps, and the generated audio frequency is adjusted so that</w:t>
+      </w:r>
+      <w:r>
+        <w:t xml:space="preserve"> it always falls in the range 15</w:t>
+      </w:r>
+      <w:r>
+        <w:t xml:space="preserve">00 – 2000 Hz.  With </w:t>
       </w:r>
       <w:r>
         <w:rPr>
@@ -7373,12 +7448,12 @@
       <w:pPr>
         <w:pStyle w:val="Heading1"/>
       </w:pPr>
-      <w:bookmarkStart w:id="4" w:name="_Toc363721083"/>
+      <w:bookmarkStart w:id="5" w:name="_Toc364424725"/>
       <w:r>
         <w:lastRenderedPageBreak/>
         <w:t>Making QSOs</w:t>
       </w:r>
-      <w:bookmarkEnd w:id="4"/>
+      <w:bookmarkEnd w:id="5"/>
     </w:p>
     <w:p>
       <w:r>
@@ -8641,14 +8716,14 @@
         <w:pStyle w:val="Heading1"/>
         <w:spacing w:before="100" w:after="100"/>
       </w:pPr>
-      <w:bookmarkStart w:id="5" w:name="_Toc363721084"/>
+      <w:bookmarkStart w:id="6" w:name="_Toc364424726"/>
       <w:r>
         <w:t xml:space="preserve">On-Screen </w:t>
       </w:r>
       <w:r>
         <w:t>Controls</w:t>
       </w:r>
-      <w:bookmarkEnd w:id="5"/>
+      <w:bookmarkEnd w:id="6"/>
     </w:p>
     <w:p>
       <w:r>
@@ -9536,10 +9611,10 @@
           <w:noProof/>
         </w:rPr>
         <w:drawing>
-          <wp:inline distT="0" distB="0" distL="0" distR="0" wp14:anchorId="39590B21" wp14:editId="280CCB6E">
-            <wp:extent cx="2619375" cy="2333625"/>
-            <wp:effectExtent l="19050" t="0" r="9525" b="0"/>
-            <wp:docPr id="19" name="Picture 6"/>
+          <wp:inline distT="0" distB="0" distL="0" distR="0">
+            <wp:extent cx="2600325" cy="2314575"/>
+            <wp:effectExtent l="0" t="0" r="9525" b="9525"/>
+            <wp:docPr id="20" name="Picture 20"/>
             <wp:cNvGraphicFramePr>
               <a:graphicFrameLocks xmlns:a="http://schemas.openxmlformats.org/drawingml/2006/main" noChangeAspect="1"/>
             </wp:cNvGraphicFramePr>
@@ -9547,13 +9622,19 @@
               <a:graphicData uri="http://schemas.openxmlformats.org/drawingml/2006/picture">
                 <pic:pic xmlns:pic="http://schemas.openxmlformats.org/drawingml/2006/picture">
                   <pic:nvPicPr>
-                    <pic:cNvPr id="0" name="Picture 6"/>
+                    <pic:cNvPr id="0" name="Picture 7"/>
                     <pic:cNvPicPr>
                       <a:picLocks noChangeAspect="1" noChangeArrowheads="1"/>
                     </pic:cNvPicPr>
                   </pic:nvPicPr>
                   <pic:blipFill>
-                    <a:blip r:embed="rId23" cstate="print"/>
+                    <a:blip r:embed="rId23">
+                      <a:extLst>
+                        <a:ext uri="{28A0092B-C50C-407E-A947-70E740481C1C}">
+                          <a14:useLocalDpi xmlns:a14="http://schemas.microsoft.com/office/drawing/2010/main" val="0"/>
+                        </a:ext>
+                      </a:extLst>
+                    </a:blip>
                     <a:srcRect/>
                     <a:stretch>
                       <a:fillRect/>
@@ -9562,17 +9643,14 @@
                   <pic:spPr bwMode="auto">
                     <a:xfrm>
                       <a:off x="0" y="0"/>
-                      <a:ext cx="2619375" cy="2333625"/>
+                      <a:ext cx="2600325" cy="2314575"/>
                     </a:xfrm>
                     <a:prstGeom prst="rect">
                       <a:avLst/>
                     </a:prstGeom>
                     <a:noFill/>
-                    <a:ln w="9525">
+                    <a:ln>
                       <a:noFill/>
-                      <a:miter lim="800000"/>
-                      <a:headEnd/>
-                      <a:tailEnd/>
                     </a:ln>
                   </pic:spPr>
                 </pic:pic>
@@ -10628,11 +10706,11 @@
       <w:pPr>
         <w:pStyle w:val="Heading1"/>
       </w:pPr>
-      <w:bookmarkStart w:id="6" w:name="_Toc363721085"/>
+      <w:bookmarkStart w:id="7" w:name="_Toc364424727"/>
       <w:r>
         <w:t>Status Bar</w:t>
       </w:r>
-      <w:bookmarkEnd w:id="6"/>
+      <w:bookmarkEnd w:id="7"/>
     </w:p>
     <w:p>
       <w:r>
@@ -10748,12 +10826,12 @@
       <w:pPr>
         <w:pStyle w:val="Heading1"/>
       </w:pPr>
-      <w:bookmarkStart w:id="7" w:name="_Toc363721086"/>
+      <w:bookmarkStart w:id="8" w:name="_Toc364424728"/>
       <w:r>
         <w:lastRenderedPageBreak/>
         <w:t>Menus</w:t>
       </w:r>
-      <w:bookmarkEnd w:id="7"/>
+      <w:bookmarkEnd w:id="8"/>
     </w:p>
     <w:p>
       <w:r>
@@ -10873,10 +10951,10 @@
           <w:noProof/>
         </w:rPr>
         <w:drawing>
-          <wp:inline distT="0" distB="0" distL="0" distR="0" wp14:anchorId="21E47FD7" wp14:editId="56092A9A">
-            <wp:extent cx="4276725" cy="3333750"/>
-            <wp:effectExtent l="19050" t="0" r="9525" b="0"/>
-            <wp:docPr id="27" name="Picture 10"/>
+          <wp:inline distT="0" distB="0" distL="0" distR="0">
+            <wp:extent cx="4381500" cy="3371850"/>
+            <wp:effectExtent l="0" t="0" r="0" b="0"/>
+            <wp:docPr id="32" name="Picture 32"/>
             <wp:cNvGraphicFramePr>
               <a:graphicFrameLocks xmlns:a="http://schemas.openxmlformats.org/drawingml/2006/main" noChangeAspect="1"/>
             </wp:cNvGraphicFramePr>
@@ -10884,13 +10962,19 @@
               <a:graphicData uri="http://schemas.openxmlformats.org/drawingml/2006/picture">
                 <pic:pic xmlns:pic="http://schemas.openxmlformats.org/drawingml/2006/picture">
                   <pic:nvPicPr>
-                    <pic:cNvPr id="0" name="Picture 10"/>
+                    <pic:cNvPr id="0" name="Picture 11"/>
                     <pic:cNvPicPr>
                       <a:picLocks noChangeAspect="1" noChangeArrowheads="1"/>
                     </pic:cNvPicPr>
                   </pic:nvPicPr>
                   <pic:blipFill>
-                    <a:blip r:embed="rId30" cstate="print"/>
+                    <a:blip r:embed="rId30">
+                      <a:extLst>
+                        <a:ext uri="{28A0092B-C50C-407E-A947-70E740481C1C}">
+                          <a14:useLocalDpi xmlns:a14="http://schemas.microsoft.com/office/drawing/2010/main" val="0"/>
+                        </a:ext>
+                      </a:extLst>
+                    </a:blip>
                     <a:srcRect/>
                     <a:stretch>
                       <a:fillRect/>
@@ -10899,17 +10983,14 @@
                   <pic:spPr bwMode="auto">
                     <a:xfrm>
                       <a:off x="0" y="0"/>
-                      <a:ext cx="4276725" cy="3333750"/>
+                      <a:ext cx="4381500" cy="3371850"/>
                     </a:xfrm>
                     <a:prstGeom prst="rect">
                       <a:avLst/>
                     </a:prstGeom>
                     <a:noFill/>
-                    <a:ln w="9525">
+                    <a:ln>
                       <a:noFill/>
-                      <a:miter lim="800000"/>
-                      <a:headEnd/>
-                      <a:tailEnd/>
                     </a:ln>
                   </pic:spPr>
                 </pic:pic>
@@ -11321,7 +11402,6 @@
           <w:szCs w:val="28"/>
         </w:rPr>
       </w:pPr>
-      <w:bookmarkStart w:id="8" w:name="_Toc363721087"/>
       <w:r>
         <w:br w:type="page"/>
       </w:r>
@@ -11331,11 +11411,12 @@
         <w:pStyle w:val="Heading1"/>
         <w:spacing w:before="100" w:after="100"/>
       </w:pPr>
+      <w:bookmarkStart w:id="9" w:name="_Toc364424729"/>
       <w:r>
         <w:lastRenderedPageBreak/>
         <w:t>Keyboard Shortcuts</w:t>
       </w:r>
-      <w:bookmarkEnd w:id="8"/>
+      <w:bookmarkEnd w:id="9"/>
     </w:p>
     <w:p>
       <w:pPr>
@@ -11938,12 +12019,12 @@
       <w:pPr>
         <w:pStyle w:val="Heading1"/>
       </w:pPr>
-      <w:bookmarkStart w:id="9" w:name="_Toc363721088"/>
+      <w:bookmarkStart w:id="10" w:name="_Toc364424730"/>
       <w:r>
         <w:lastRenderedPageBreak/>
         <w:t>Special Mouse Commands</w:t>
       </w:r>
-      <w:bookmarkEnd w:id="9"/>
+      <w:bookmarkEnd w:id="10"/>
     </w:p>
     <w:tbl>
       <w:tblPr>
@@ -12225,11 +12306,11 @@
       <w:pPr>
         <w:pStyle w:val="Heading1"/>
       </w:pPr>
-      <w:bookmarkStart w:id="10" w:name="_Toc363721089"/>
+      <w:bookmarkStart w:id="11" w:name="_Toc364424731"/>
       <w:r>
         <w:t>Font Sizes</w:t>
       </w:r>
-      <w:bookmarkEnd w:id="10"/>
+      <w:bookmarkEnd w:id="11"/>
     </w:p>
     <w:p>
       <w:r>
@@ -12262,7 +12343,7 @@
       <w:pPr>
         <w:pStyle w:val="Heading1"/>
       </w:pPr>
-      <w:bookmarkStart w:id="11" w:name="_Toc363721090"/>
+      <w:bookmarkStart w:id="12" w:name="_Toc364424732"/>
       <w:r>
         <w:t xml:space="preserve">Differences </w:t>
       </w:r>
@@ -12274,7 +12355,7 @@
       <w:r>
         <w:t xml:space="preserve"> JT65 and JT9</w:t>
       </w:r>
-      <w:bookmarkEnd w:id="11"/>
+      <w:bookmarkEnd w:id="12"/>
       <w:r>
         <w:t xml:space="preserve"> </w:t>
       </w:r>
@@ -12549,7 +12630,7 @@
         <w:pStyle w:val="Heading1"/>
         <w:spacing w:before="100" w:after="100"/>
       </w:pPr>
-      <w:bookmarkStart w:id="12" w:name="_Toc363721091"/>
+      <w:bookmarkStart w:id="13" w:name="_Toc364424733"/>
       <w:r>
         <w:t>Appendix A:  The JT9 Protocol</w:t>
       </w:r>
@@ -12568,7 +12649,7 @@
       <w:r>
         <w:t>tion</w:t>
       </w:r>
-      <w:bookmarkEnd w:id="12"/>
+      <w:bookmarkEnd w:id="13"/>
     </w:p>
     <w:p>
       <w:pPr>
@@ -15095,14 +15176,14 @@
         <w:pStyle w:val="Heading1"/>
         <w:spacing w:before="100" w:after="100"/>
       </w:pPr>
-      <w:bookmarkStart w:id="13" w:name="_Toc363721092"/>
+      <w:bookmarkStart w:id="14" w:name="_Toc364424734"/>
       <w:r>
         <w:t>Appendix B</w:t>
       </w:r>
       <w:r>
         <w:t>: Installed and Generated Files</w:t>
       </w:r>
-      <w:bookmarkEnd w:id="13"/>
+      <w:bookmarkEnd w:id="14"/>
     </w:p>
     <w:p>
       <w:r>
@@ -16653,8 +16734,8 @@
           <w:szCs w:val="28"/>
         </w:rPr>
       </w:pPr>
-      <w:bookmarkStart w:id="14" w:name="JT65_Protocol"/>
-      <w:bookmarkEnd w:id="14"/>
+      <w:bookmarkStart w:id="15" w:name="JT65_Protocol"/>
+      <w:bookmarkEnd w:id="15"/>
       <w:r>
         <w:br w:type="page"/>
       </w:r>
@@ -16664,9 +16745,9 @@
         <w:pStyle w:val="Heading1"/>
         <w:spacing w:before="120"/>
       </w:pPr>
-      <w:bookmarkStart w:id="15" w:name="_Toc26540272"/>
-      <w:bookmarkStart w:id="16" w:name="_Toc142881090"/>
-      <w:bookmarkStart w:id="17" w:name="_Toc363721093"/>
+      <w:bookmarkStart w:id="16" w:name="_Toc26540272"/>
+      <w:bookmarkStart w:id="17" w:name="_Toc142881090"/>
+      <w:bookmarkStart w:id="18" w:name="_Toc364424735"/>
       <w:r>
         <w:lastRenderedPageBreak/>
         <w:t>Appendix C</w:t>
@@ -16683,9 +16764,9 @@
       <w:r>
         <w:t>Source Code</w:t>
       </w:r>
-      <w:bookmarkEnd w:id="15"/>
       <w:bookmarkEnd w:id="16"/>
       <w:bookmarkEnd w:id="17"/>
+      <w:bookmarkEnd w:id="18"/>
     </w:p>
     <w:p>
       <w:pPr>
@@ -16969,11 +17050,11 @@
       <w:pPr>
         <w:pStyle w:val="Heading2"/>
       </w:pPr>
-      <w:bookmarkStart w:id="18" w:name="_Toc363721094"/>
+      <w:bookmarkStart w:id="19" w:name="_Toc364424736"/>
       <w:r>
         <w:t>Source Code</w:t>
       </w:r>
-      <w:bookmarkEnd w:id="18"/>
+      <w:bookmarkEnd w:id="19"/>
     </w:p>
     <w:p>
       <w:pPr>
@@ -17315,12 +17396,12 @@
         <w:pStyle w:val="Heading1"/>
         <w:spacing w:before="100" w:after="100"/>
       </w:pPr>
-      <w:bookmarkStart w:id="19" w:name="_Toc363721095"/>
+      <w:bookmarkStart w:id="20" w:name="_Toc364424737"/>
       <w:r>
         <w:lastRenderedPageBreak/>
         <w:t>Acknowledgments</w:t>
       </w:r>
-      <w:bookmarkEnd w:id="19"/>
+      <w:bookmarkEnd w:id="20"/>
     </w:p>
     <w:p>
       <w:pPr>
@@ -17635,8 +17716,6 @@
         </w:rPr>
         <w:t>, open-source</w:t>
       </w:r>
-      <w:bookmarkStart w:id="20" w:name="_GoBack"/>
-      <w:bookmarkEnd w:id="20"/>
       <w:r>
         <w:rPr>
           <w:rFonts w:ascii="Arial" w:hAnsi="Arial" w:cs="Arial"/>
@@ -17733,7 +17812,7 @@
           <w:rPr>
             <w:noProof/>
           </w:rPr>
-          <w:t>28</w:t>
+          <w:t>2</w:t>
         </w:r>
         <w:r>
           <w:rPr>
@@ -21375,7 +21454,7 @@
 </file>
 
 <file path=customXml/itemProps1.xml><?xml version="1.0" encoding="utf-8"?>
-<ds:datastoreItem xmlns:ds="http://schemas.openxmlformats.org/officeDocument/2006/customXml" ds:itemID="{073CE477-E100-4602-AF6C-75089F3B311D}">
+<ds:datastoreItem xmlns:ds="http://schemas.openxmlformats.org/officeDocument/2006/customXml" ds:itemID="{5355DDE9-41FF-4723-8D53-9F1E0BD31E94}">
   <ds:schemaRefs>
     <ds:schemaRef ds:uri="http://schemas.openxmlformats.org/officeDocument/2006/bibliography"/>
   </ds:schemaRefs>

</xml_diff>